<commit_message>
Opdatering af div. noter ift. beamforming/DSP og RF receiver
</commit_message>
<xml_diff>
--- a/04 Prototype udvikling/DSP og beamforming/Helge-Noter.docx
+++ b/04 Prototype udvikling/DSP og beamforming/Helge-Noter.docx
@@ -128,13 +128,7 @@
           <w:rPr>
             <w:rFonts w:ascii="Cambria Math" w:eastAsiaTheme="minorEastAsia" w:hAnsi="Cambria Math"/>
           </w:rPr>
-          <m:t>323.5</m:t>
-        </m:r>
-        <m:r>
-          <w:rPr>
-            <w:rFonts w:ascii="Cambria Math" w:eastAsiaTheme="minorEastAsia" w:hAnsi="Cambria Math"/>
-          </w:rPr>
-          <m:t>·2MHz</m:t>
+          <m:t>323.5·2MHz</m:t>
         </m:r>
         <w:bookmarkEnd w:id="1"/>
         <m:r>
@@ -721,16 +715,7 @@
         <w:t>83.5</w:t>
       </w:r>
       <w:r>
-        <w:t xml:space="preserve">MHz, med en centerfrekvens på </w:t>
-      </w:r>
-      <w:r>
-        <w:t>24</w:t>
-      </w:r>
-      <w:r>
-        <w:t>41.75</w:t>
-      </w:r>
-      <w:r>
-        <w:t>Mhz</w:t>
+        <w:t>MHz, med en centerfrekvens på 2441.75Mhz</w:t>
       </w:r>
       <m:oMath>
         <m:r>
@@ -766,7 +751,7 @@
           <m:fPr>
             <m:ctrlPr>
               <w:rPr>
-                <w:rFonts w:ascii="Cambria Math"/>
+                <w:rFonts w:ascii="Cambria Math" w:hAnsi="Cambria Math"/>
               </w:rPr>
             </m:ctrlPr>
           </m:fPr>
@@ -780,11 +765,6 @@
               </w:rPr>
               <m:t>83.5MHz</m:t>
             </m:r>
-            <m:ctrlPr>
-              <w:rPr>
-                <w:rFonts w:ascii="Cambria Math" w:hAnsi="Cambria Math"/>
-              </w:rPr>
-            </m:ctrlPr>
           </m:num>
           <m:den>
             <m:r>
@@ -859,6 +839,9 @@
     </w:p>
     <w:p>
       <w:r>
+        <w:rPr>
+          <w:noProof/>
+        </w:rPr>
         <w:drawing>
           <wp:inline distT="0" distB="0" distL="0" distR="0" wp14:anchorId="64F202FE" wp14:editId="0463E6A8">
             <wp:extent cx="6120130" cy="619125"/>
@@ -875,7 +858,7 @@
                     <pic:cNvPicPr/>
                   </pic:nvPicPr>
                   <pic:blipFill>
-                    <a:blip r:embed="rId4"/>
+                    <a:blip r:embed="rId5"/>
                     <a:stretch>
                       <a:fillRect/>
                     </a:stretch>
@@ -912,6 +895,9 @@
     </w:p>
     <w:p>
       <w:r>
+        <w:rPr>
+          <w:noProof/>
+        </w:rPr>
         <w:drawing>
           <wp:inline distT="0" distB="0" distL="0" distR="0" wp14:anchorId="7FE725D0" wp14:editId="68A9EE27">
             <wp:extent cx="1181819" cy="847342"/>
@@ -928,7 +914,7 @@
                     <pic:cNvPicPr/>
                   </pic:nvPicPr>
                   <pic:blipFill>
-                    <a:blip r:embed="rId5"/>
+                    <a:blip r:embed="rId6"/>
                     <a:stretch>
                       <a:fillRect/>
                     </a:stretch>
@@ -960,6 +946,9 @@
     </w:p>
     <w:p>
       <w:r>
+        <w:rPr>
+          <w:noProof/>
+        </w:rPr>
         <w:drawing>
           <wp:inline distT="0" distB="0" distL="0" distR="0" wp14:anchorId="0CC6E80A" wp14:editId="425FE68F">
             <wp:extent cx="6120130" cy="3111500"/>
@@ -976,7 +965,7 @@
                     <pic:cNvPicPr/>
                   </pic:nvPicPr>
                   <pic:blipFill>
-                    <a:blip r:embed="rId6"/>
+                    <a:blip r:embed="rId7"/>
                     <a:stretch>
                       <a:fillRect/>
                     </a:stretch>
@@ -1001,6 +990,9 @@
     <w:p/>
     <w:p>
       <w:r>
+        <w:rPr>
+          <w:noProof/>
+        </w:rPr>
         <w:lastRenderedPageBreak/>
         <w:drawing>
           <wp:inline distT="0" distB="0" distL="0" distR="0" wp14:anchorId="4B389E0F" wp14:editId="006A0BAA">
@@ -1018,7 +1010,7 @@
                     <pic:cNvPicPr/>
                   </pic:nvPicPr>
                   <pic:blipFill>
-                    <a:blip r:embed="rId7"/>
+                    <a:blip r:embed="rId8"/>
                     <a:stretch>
                       <a:fillRect/>
                     </a:stretch>
@@ -1055,7 +1047,7 @@
       </w:r>
     </w:p>
     <w:p>
-      <w:hyperlink r:id="rId8" w:history="1">
+      <w:hyperlink r:id="rId9" w:history="1">
         <w:r>
           <w:rPr>
             <w:rStyle w:val="Hyperlink"/>
@@ -1065,7 +1057,7 @@
       </w:hyperlink>
     </w:p>
     <w:p>
-      <w:hyperlink r:id="rId9" w:history="1">
+      <w:hyperlink r:id="rId10" w:history="1">
         <w:r>
           <w:rPr>
             <w:rStyle w:val="Hyperlink"/>
@@ -1082,7 +1074,7 @@
       </w:r>
     </w:p>
     <w:p>
-      <w:hyperlink r:id="rId10" w:tgtFrame="_blank" w:history="1">
+      <w:hyperlink r:id="rId11" w:tgtFrame="_blank" w:history="1">
         <w:r>
           <w:rPr>
             <w:rStyle w:val="Hyperlink"/>
@@ -1094,7 +1086,7 @@
       </w:hyperlink>
     </w:p>
     <w:p>
-      <w:hyperlink r:id="rId11" w:tgtFrame="_blank" w:history="1">
+      <w:hyperlink r:id="rId12" w:tgtFrame="_blank" w:history="1">
         <w:r>
           <w:rPr>
             <w:rStyle w:val="Hyperlink"/>
@@ -1106,7 +1098,7 @@
       </w:hyperlink>
     </w:p>
     <w:p>
-      <w:hyperlink r:id="rId12" w:history="1">
+      <w:hyperlink r:id="rId13" w:history="1">
         <w:r>
           <w:rPr>
             <w:rStyle w:val="Hyperlink"/>
@@ -1117,10 +1109,992 @@
     </w:p>
     <w:p/>
     <w:p/>
+    <w:p>
+      <w:pPr>
+        <w:pBdr>
+          <w:bottom w:val="single" w:sz="6" w:space="1" w:color="auto"/>
+        </w:pBdr>
+      </w:pPr>
+    </w:p>
+    <w:p/>
+    <w:p>
+      <w:r>
+        <w:t>Præsentation:</w:t>
+      </w:r>
+    </w:p>
+    <w:p/>
+    <w:p>
+      <w:r>
+        <w:t xml:space="preserve">Normal opsætning af RF </w:t>
+      </w:r>
+      <w:proofErr w:type="spellStart"/>
+      <w:r>
+        <w:t>stuff</w:t>
+      </w:r>
+      <w:proofErr w:type="spellEnd"/>
+      <w:r>
+        <w:t>:</w:t>
+      </w:r>
+    </w:p>
+    <w:p>
+      <w:r>
+        <w:rPr>
+          <w:noProof/>
+        </w:rPr>
+        <w:drawing>
+          <wp:inline distT="0" distB="0" distL="0" distR="0" wp14:anchorId="72121E2A" wp14:editId="1B61A544">
+            <wp:extent cx="6120130" cy="2497455"/>
+            <wp:effectExtent l="0" t="0" r="0" b="0"/>
+            <wp:docPr id="1025688638" name="Billede 1" descr="What is SDR and what can you do with SDR? - Latest News from Seeed Studio"/>
+            <wp:cNvGraphicFramePr>
+              <a:graphicFrameLocks xmlns:a="http://schemas.openxmlformats.org/drawingml/2006/main" noChangeAspect="1"/>
+            </wp:cNvGraphicFramePr>
+            <a:graphic xmlns:a="http://schemas.openxmlformats.org/drawingml/2006/main">
+              <a:graphicData uri="http://schemas.openxmlformats.org/drawingml/2006/picture">
+                <pic:pic xmlns:pic="http://schemas.openxmlformats.org/drawingml/2006/picture">
+                  <pic:nvPicPr>
+                    <pic:cNvPr id="0" name="Picture 1" descr="What is SDR and what can you do with SDR? - Latest News from Seeed Studio"/>
+                    <pic:cNvPicPr>
+                      <a:picLocks noChangeAspect="1" noChangeArrowheads="1"/>
+                    </pic:cNvPicPr>
+                  </pic:nvPicPr>
+                  <pic:blipFill>
+                    <a:blip r:embed="rId14">
+                      <a:extLst>
+                        <a:ext uri="{28A0092B-C50C-407E-A947-70E740481C1C}">
+                          <a14:useLocalDpi xmlns:a14="http://schemas.microsoft.com/office/drawing/2010/main" val="0"/>
+                        </a:ext>
+                      </a:extLst>
+                    </a:blip>
+                    <a:srcRect/>
+                    <a:stretch>
+                      <a:fillRect/>
+                    </a:stretch>
+                  </pic:blipFill>
+                  <pic:spPr bwMode="auto">
+                    <a:xfrm>
+                      <a:off x="0" y="0"/>
+                      <a:ext cx="6120130" cy="2497455"/>
+                    </a:xfrm>
+                    <a:prstGeom prst="rect">
+                      <a:avLst/>
+                    </a:prstGeom>
+                    <a:noFill/>
+                    <a:ln>
+                      <a:noFill/>
+                    </a:ln>
+                  </pic:spPr>
+                </pic:pic>
+              </a:graphicData>
+            </a:graphic>
+          </wp:inline>
+        </w:drawing>
+      </w:r>
+    </w:p>
+    <w:p/>
+    <w:p>
+      <w:r>
+        <w:t>Block et har typisk også et mildt BP filter + LNA</w:t>
+      </w:r>
+    </w:p>
+    <w:p>
+      <w:r>
+        <w:lastRenderedPageBreak/>
+        <w:t xml:space="preserve">I mixeren ganges en lokal oscillator (LO) på </w:t>
+      </w:r>
+      <w:proofErr w:type="gramStart"/>
+      <w:r>
+        <w:t>RF signalet</w:t>
+      </w:r>
+      <w:proofErr w:type="gramEnd"/>
+      <w:r>
+        <w:t xml:space="preserve">. Dette </w:t>
+      </w:r>
+      <w:proofErr w:type="gramStart"/>
+      <w:r>
+        <w:t>resultere</w:t>
+      </w:r>
+      <w:proofErr w:type="gramEnd"/>
+      <w:r>
+        <w:t xml:space="preserve"> i:</w:t>
+      </w:r>
+    </w:p>
+    <w:p>
+      <m:oMathPara>
+        <m:oMath>
+          <m:sSub>
+            <m:sSubPr>
+              <m:ctrlPr>
+                <w:rPr>
+                  <w:rFonts w:ascii="Cambria Math" w:hAnsi="Cambria Math"/>
+                  <w:i/>
+                </w:rPr>
+              </m:ctrlPr>
+            </m:sSubPr>
+            <m:e>
+              <m:r>
+                <w:rPr>
+                  <w:rFonts w:ascii="Cambria Math" w:hAnsi="Cambria Math"/>
+                </w:rPr>
+                <m:t>F</m:t>
+              </m:r>
+            </m:e>
+            <m:sub>
+              <m:r>
+                <w:rPr>
+                  <w:rFonts w:ascii="Cambria Math" w:hAnsi="Cambria Math"/>
+                </w:rPr>
+                <m:t>IF</m:t>
+              </m:r>
+            </m:sub>
+          </m:sSub>
+          <m:r>
+            <w:rPr>
+              <w:rFonts w:ascii="Cambria Math" w:hAnsi="Cambria Math"/>
+            </w:rPr>
+            <m:t>=</m:t>
+          </m:r>
+          <m:sSub>
+            <m:sSubPr>
+              <m:ctrlPr>
+                <w:rPr>
+                  <w:rFonts w:ascii="Cambria Math" w:hAnsi="Cambria Math"/>
+                  <w:i/>
+                </w:rPr>
+              </m:ctrlPr>
+            </m:sSubPr>
+            <m:e>
+              <m:r>
+                <w:rPr>
+                  <w:rFonts w:ascii="Cambria Math" w:hAnsi="Cambria Math"/>
+                </w:rPr>
+                <m:t>F</m:t>
+              </m:r>
+            </m:e>
+            <m:sub>
+              <m:r>
+                <w:rPr>
+                  <w:rFonts w:ascii="Cambria Math" w:hAnsi="Cambria Math"/>
+                </w:rPr>
+                <m:t>RF</m:t>
+              </m:r>
+            </m:sub>
+          </m:sSub>
+          <m:r>
+            <w:rPr>
+              <w:rFonts w:ascii="Cambria Math" w:hAnsi="Cambria Math"/>
+            </w:rPr>
+            <m:t>+</m:t>
+          </m:r>
+          <m:sSub>
+            <m:sSubPr>
+              <m:ctrlPr>
+                <w:rPr>
+                  <w:rFonts w:ascii="Cambria Math" w:hAnsi="Cambria Math"/>
+                  <w:i/>
+                </w:rPr>
+              </m:ctrlPr>
+            </m:sSubPr>
+            <m:e>
+              <m:r>
+                <w:rPr>
+                  <w:rFonts w:ascii="Cambria Math" w:hAnsi="Cambria Math"/>
+                </w:rPr>
+                <m:t>F</m:t>
+              </m:r>
+            </m:e>
+            <m:sub>
+              <m:r>
+                <w:rPr>
+                  <w:rFonts w:ascii="Cambria Math" w:hAnsi="Cambria Math"/>
+                </w:rPr>
+                <m:t>LO</m:t>
+              </m:r>
+            </m:sub>
+          </m:sSub>
+          <m:r>
+            <m:rPr>
+              <m:sty m:val="p"/>
+            </m:rPr>
+            <w:rPr>
+              <w:rFonts w:ascii="Cambria Math" w:hAnsi="Cambria Math"/>
+            </w:rPr>
+            <w:br/>
+          </m:r>
+        </m:oMath>
+        <m:oMath>
+          <m:sSub>
+            <m:sSubPr>
+              <m:ctrlPr>
+                <w:rPr>
+                  <w:rFonts w:ascii="Cambria Math" w:hAnsi="Cambria Math"/>
+                  <w:i/>
+                </w:rPr>
+              </m:ctrlPr>
+            </m:sSubPr>
+            <m:e>
+              <m:r>
+                <w:rPr>
+                  <w:rFonts w:ascii="Cambria Math" w:hAnsi="Cambria Math"/>
+                </w:rPr>
+                <m:t>F</m:t>
+              </m:r>
+            </m:e>
+            <m:sub>
+              <m:r>
+                <w:rPr>
+                  <w:rFonts w:ascii="Cambria Math" w:hAnsi="Cambria Math"/>
+                </w:rPr>
+                <m:t>IF</m:t>
+              </m:r>
+            </m:sub>
+          </m:sSub>
+          <m:r>
+            <w:rPr>
+              <w:rFonts w:ascii="Cambria Math" w:hAnsi="Cambria Math"/>
+            </w:rPr>
+            <m:t>=</m:t>
+          </m:r>
+          <m:sSub>
+            <m:sSubPr>
+              <m:ctrlPr>
+                <w:rPr>
+                  <w:rFonts w:ascii="Cambria Math" w:hAnsi="Cambria Math"/>
+                  <w:i/>
+                </w:rPr>
+              </m:ctrlPr>
+            </m:sSubPr>
+            <m:e>
+              <m:r>
+                <w:rPr>
+                  <w:rFonts w:ascii="Cambria Math" w:hAnsi="Cambria Math"/>
+                </w:rPr>
+                <m:t>F</m:t>
+              </m:r>
+            </m:e>
+            <m:sub>
+              <m:r>
+                <w:rPr>
+                  <w:rFonts w:ascii="Cambria Math" w:hAnsi="Cambria Math"/>
+                </w:rPr>
+                <m:t>RF</m:t>
+              </m:r>
+            </m:sub>
+          </m:sSub>
+          <m:r>
+            <w:rPr>
+              <w:rFonts w:ascii="Cambria Math" w:hAnsi="Cambria Math"/>
+            </w:rPr>
+            <m:t>-</m:t>
+          </m:r>
+          <m:sSub>
+            <m:sSubPr>
+              <m:ctrlPr>
+                <w:rPr>
+                  <w:rFonts w:ascii="Cambria Math" w:hAnsi="Cambria Math"/>
+                  <w:i/>
+                </w:rPr>
+              </m:ctrlPr>
+            </m:sSubPr>
+            <m:e>
+              <m:r>
+                <w:rPr>
+                  <w:rFonts w:ascii="Cambria Math" w:hAnsi="Cambria Math"/>
+                </w:rPr>
+                <m:t>F</m:t>
+              </m:r>
+            </m:e>
+            <m:sub>
+              <m:r>
+                <w:rPr>
+                  <w:rFonts w:ascii="Cambria Math" w:hAnsi="Cambria Math"/>
+                </w:rPr>
+                <m:t>LO</m:t>
+              </m:r>
+            </m:sub>
+          </m:sSub>
+        </m:oMath>
+      </m:oMathPara>
+    </w:p>
+    <w:p/>
+    <w:p>
+      <w:r>
+        <w:t xml:space="preserve">IF amp + filter er et FAST filter ift. </w:t>
+      </w:r>
+      <w:proofErr w:type="gramStart"/>
+      <w:r>
+        <w:t>kanal størrelsen</w:t>
+      </w:r>
+      <w:proofErr w:type="gramEnd"/>
+      <w:r>
+        <w:t xml:space="preserve"> </w:t>
+      </w:r>
+      <w:proofErr w:type="spellStart"/>
+      <w:r>
+        <w:t>e.g</w:t>
+      </w:r>
+      <w:proofErr w:type="spellEnd"/>
+      <w:r>
+        <w:t>. 10MHz</w:t>
+      </w:r>
+    </w:p>
+    <w:p/>
+    <w:p>
+      <w:r>
+        <w:t xml:space="preserve">Demodulatoren har nu kun det lille </w:t>
+      </w:r>
+      <w:proofErr w:type="gramStart"/>
+      <w:r>
+        <w:t>kanal område</w:t>
+      </w:r>
+      <w:proofErr w:type="gramEnd"/>
+      <w:r>
+        <w:t xml:space="preserve"> der skal samples ved en relativ lav samplingsfrekvens</w:t>
+      </w:r>
+    </w:p>
+    <w:p/>
+    <w:p>
+      <w:r>
+        <w:t>Eksempel:</w:t>
+      </w:r>
+    </w:p>
+    <w:p>
+      <w:r>
+        <w:t xml:space="preserve">Hvis jeg gerne vil lytte radiostation center frekvens 990KHz (med 20Khz båndbredde &lt;- Passer </w:t>
+      </w:r>
+      <w:proofErr w:type="spellStart"/>
+      <w:r>
+        <w:t>funny</w:t>
+      </w:r>
+      <w:proofErr w:type="spellEnd"/>
+      <w:r>
+        <w:t xml:space="preserve"> </w:t>
+      </w:r>
+      <w:proofErr w:type="spellStart"/>
+      <w:r>
+        <w:t>enough</w:t>
+      </w:r>
+      <w:proofErr w:type="spellEnd"/>
+      <w:r>
+        <w:t xml:space="preserve"> med stemmer)</w:t>
+      </w:r>
+    </w:p>
+    <w:p>
+      <w:r>
+        <w:t>Indstiller LO til 980KHz, vi har nu et komponenten der er +-10Khz ved 10KHz</w:t>
+      </w:r>
+      <w:r>
+        <w:t xml:space="preserve"> - Dette er vores IF.</w:t>
+      </w:r>
+    </w:p>
+    <w:p>
+      <w:r>
+        <w:t>Vi skal nu blot have fx en ADC der sampler ved 20Khz*2</w:t>
+      </w:r>
+    </w:p>
+    <w:p>
+      <w:pPr>
+        <w:pBdr>
+          <w:bottom w:val="single" w:sz="6" w:space="1" w:color="auto"/>
+        </w:pBdr>
+      </w:pPr>
+    </w:p>
     <w:p/>
     <w:p/>
+    <w:p>
+      <w:r>
+        <w:rPr>
+          <w:noProof/>
+        </w:rPr>
+        <w:drawing>
+          <wp:inline distT="0" distB="0" distL="0" distR="0" wp14:anchorId="6A0896C1" wp14:editId="1F11950B">
+            <wp:extent cx="6120130" cy="699135"/>
+            <wp:effectExtent l="0" t="0" r="0" b="5715"/>
+            <wp:docPr id="1916530925" name="Billede 1" descr="Et billede, der indeholder tekst, Font/skrifttype, hvid, skærmbillede&#10;&#10;AI-genereret indhold kan være ukorrekt."/>
+            <wp:cNvGraphicFramePr>
+              <a:graphicFrameLocks xmlns:a="http://schemas.openxmlformats.org/drawingml/2006/main" noChangeAspect="1"/>
+            </wp:cNvGraphicFramePr>
+            <a:graphic xmlns:a="http://schemas.openxmlformats.org/drawingml/2006/main">
+              <a:graphicData uri="http://schemas.openxmlformats.org/drawingml/2006/picture">
+                <pic:pic xmlns:pic="http://schemas.openxmlformats.org/drawingml/2006/picture">
+                  <pic:nvPicPr>
+                    <pic:cNvPr id="1916530925" name="Billede 1" descr="Et billede, der indeholder tekst, Font/skrifttype, hvid, skærmbillede&#10;&#10;AI-genereret indhold kan være ukorrekt."/>
+                    <pic:cNvPicPr/>
+                  </pic:nvPicPr>
+                  <pic:blipFill>
+                    <a:blip r:embed="rId15"/>
+                    <a:stretch>
+                      <a:fillRect/>
+                    </a:stretch>
+                  </pic:blipFill>
+                  <pic:spPr>
+                    <a:xfrm>
+                      <a:off x="0" y="0"/>
+                      <a:ext cx="6120130" cy="699135"/>
+                    </a:xfrm>
+                    <a:prstGeom prst="rect">
+                      <a:avLst/>
+                    </a:prstGeom>
+                  </pic:spPr>
+                </pic:pic>
+              </a:graphicData>
+            </a:graphic>
+          </wp:inline>
+        </w:drawing>
+      </w:r>
+    </w:p>
+    <w:p/>
+    <w:p>
+      <w:r>
+        <w:t>MEN vi kan opdele båndbredden i flere ”kanaler”</w:t>
+      </w:r>
+    </w:p>
+    <w:p>
+      <w:r>
+        <w:t xml:space="preserve">Typisk er </w:t>
+      </w:r>
+      <w:proofErr w:type="spellStart"/>
+      <w:r>
+        <w:t>wifi</w:t>
+      </w:r>
+      <w:proofErr w:type="spellEnd"/>
+      <w:r>
+        <w:t xml:space="preserve"> opdelt i kanaler af 20MHz, men helt op til 160MHZ</w:t>
+      </w:r>
+    </w:p>
+    <w:p/>
+    <w:p>
+      <w:r>
+        <w:t xml:space="preserve">I komponenten har vi </w:t>
+      </w:r>
+      <w:proofErr w:type="spellStart"/>
+      <w:r>
+        <w:t>ADCer</w:t>
+      </w:r>
+      <w:proofErr w:type="spellEnd"/>
+      <w:r>
+        <w:t xml:space="preserve"> op til 100KHz &lt;- </w:t>
+      </w:r>
+      <w:proofErr w:type="spellStart"/>
+      <w:r>
+        <w:t>Woops</w:t>
+      </w:r>
+      <w:proofErr w:type="spellEnd"/>
+      <w:r>
+        <w:t xml:space="preserve"> </w:t>
+      </w:r>
+      <w:r>
+        <w:rPr>
+          <mc:AlternateContent>
+            <mc:Choice Requires="w16se"/>
+            <mc:Fallback>
+              <w:rFonts w:ascii="Segoe UI Emoji" w:eastAsia="Segoe UI Emoji" w:hAnsi="Segoe UI Emoji" w:cs="Segoe UI Emoji"/>
+            </mc:Fallback>
+          </mc:AlternateContent>
+        </w:rPr>
+        <mc:AlternateContent>
+          <mc:Choice Requires="w16se">
+            <w16se:symEx w16se:font="Segoe UI Emoji" w16se:char="2639"/>
+          </mc:Choice>
+          <mc:Fallback>
+            <w:t>☹</w:t>
+          </mc:Fallback>
+        </mc:AlternateContent>
+      </w:r>
+    </w:p>
+    <w:p>
+      <w:pPr>
+        <w:pStyle w:val="Listeafsnit"/>
+        <w:numPr>
+          <w:ilvl w:val="0"/>
+          <w:numId w:val="1"/>
+        </w:numPr>
+      </w:pPr>
+      <w:r>
+        <w:t>Men vi kan købe en der kan</w:t>
+      </w:r>
+      <w:r>
+        <w:t xml:space="preserve"> (cirka 100kr.)</w:t>
+      </w:r>
+    </w:p>
+    <w:p>
+      <w:pPr>
+        <w:pStyle w:val="Listeafsnit"/>
+        <w:numPr>
+          <w:ilvl w:val="0"/>
+          <w:numId w:val="1"/>
+        </w:numPr>
+      </w:pPr>
+      <w:hyperlink r:id="rId16" w:history="1">
+        <w:r>
+          <w:rPr>
+            <w:rStyle w:val="Hyperlink"/>
+          </w:rPr>
+          <w:t>https://www.digikey.dk/da/products/filter/analog-til-digital-konverter-adc/700?s=N4IgjCBcpgrAzFUBjKAzAhgGwM4FMAaEAeygG0QA2eATgA5KQjKAWWAdhqZHZboCZGROgAZ4dRMJE0E3UTPZzRLFtxr9Y6te1hhJ4MezAjuxliPaKixujXYnrYQStNhKmrtfiWajALpEAA4ALlAgAMrBAE4AlgB2AOYgAL5E8HxIIKiQmLiEJOQg-GAs7HRWRW6lsNzFZTK1-PwiurXi0jVE-Ob2QkUsVZ793nSqXRzwYBUaMrCdIGyUNHq1lPw00qvrTqvisPy17OJNh5wSteXrY0U0vg1pIi3m3PAiGmUvYoIQzHQC80ZugdhOZ9nJYKwhnQIbAHCANiJKD94Xp4MD4WwjqZHq9kcY3MVsbBRvowMZKC1XAhlq46Ho8eYBn0SrpztYIeohnAlq9TGs6VyBPxeKZoaV0WBOXNTPQRBkunoNH0mk5KNN4GrJm1NfpupMaeN1CwhsLeCULmtCV0-sS4etlmDrM18dxSulrrC7H05mBbNwOMbrm5OFqvG5KHRTPB0rIvCxWBL0qxdSJJdRTOx1o7wJmZKTLFdGjpWl0%2BGx0XxOBp-ZZJUMWNG5tcNN1fLUaAMRJGiCx1tRke4KXixG95vGloi%2BWTLCAAiAQmFIrFEilmGrMtlcvgiKRIBRaJR3K6WpsnYr-EFQpAItF4klUuB6FxoFl0NhtwU9yATH4HwBaA4X2yaIAFd8l3Cgal-B9AIoABBAARABhWdmEyGIABMwj-F1LzCbhggAT0CPAwgwHBUGSZIgA</w:t>
+        </w:r>
+      </w:hyperlink>
+    </w:p>
     <w:p/>
     <w:p/>
+    <w:p>
+      <w:pPr>
+        <w:pBdr>
+          <w:bottom w:val="single" w:sz="6" w:space="1" w:color="auto"/>
+        </w:pBdr>
+      </w:pPr>
+    </w:p>
+    <w:p>
+      <w:pPr>
+        <w:pStyle w:val="Overskrift1V20"/>
+      </w:pPr>
+      <w:r>
+        <w:lastRenderedPageBreak/>
+        <w:t>DSP og beam formning:</w:t>
+      </w:r>
+    </w:p>
+    <w:p>
+      <w:r>
+        <w:rPr>
+          <w:noProof/>
+        </w:rPr>
+        <w:drawing>
+          <wp:inline distT="0" distB="0" distL="0" distR="0" wp14:anchorId="374F7330" wp14:editId="6BA9D4D6">
+            <wp:extent cx="6120130" cy="3884295"/>
+            <wp:effectExtent l="0" t="0" r="0" b="1905"/>
+            <wp:docPr id="787095939" name="Billede 1" descr="Et billede, der indeholder tekst, håndskrift, blæk/sværte, skitse&#10;&#10;AI-genereret indhold kan være ukorrekt."/>
+            <wp:cNvGraphicFramePr>
+              <a:graphicFrameLocks xmlns:a="http://schemas.openxmlformats.org/drawingml/2006/main" noChangeAspect="1"/>
+            </wp:cNvGraphicFramePr>
+            <a:graphic xmlns:a="http://schemas.openxmlformats.org/drawingml/2006/main">
+              <a:graphicData uri="http://schemas.openxmlformats.org/drawingml/2006/picture">
+                <pic:pic xmlns:pic="http://schemas.openxmlformats.org/drawingml/2006/picture">
+                  <pic:nvPicPr>
+                    <pic:cNvPr id="787095939" name="Billede 1" descr="Et billede, der indeholder tekst, håndskrift, blæk/sværte, skitse&#10;&#10;AI-genereret indhold kan være ukorrekt."/>
+                    <pic:cNvPicPr/>
+                  </pic:nvPicPr>
+                  <pic:blipFill>
+                    <a:blip r:embed="rId17"/>
+                    <a:stretch>
+                      <a:fillRect/>
+                    </a:stretch>
+                  </pic:blipFill>
+                  <pic:spPr>
+                    <a:xfrm>
+                      <a:off x="0" y="0"/>
+                      <a:ext cx="6120130" cy="3884295"/>
+                    </a:xfrm>
+                    <a:prstGeom prst="rect">
+                      <a:avLst/>
+                    </a:prstGeom>
+                  </pic:spPr>
+                </pic:pic>
+              </a:graphicData>
+            </a:graphic>
+          </wp:inline>
+        </w:drawing>
+      </w:r>
+    </w:p>
+    <w:p/>
+    <w:p>
+      <w:r>
+        <w:t xml:space="preserve">Antager </w:t>
+      </w:r>
+      <w:proofErr w:type="spellStart"/>
+      <w:r>
+        <w:t>farfield</w:t>
+      </w:r>
+      <w:proofErr w:type="spellEnd"/>
+      <w:r>
+        <w:t>.</w:t>
+      </w:r>
+    </w:p>
+    <w:p>
+      <w:r>
+        <w:rPr>
+          <w:noProof/>
+        </w:rPr>
+        <w:drawing>
+          <wp:inline distT="0" distB="0" distL="0" distR="0" wp14:anchorId="53CE3EA1" wp14:editId="22CAAD96">
+            <wp:extent cx="6120130" cy="3111500"/>
+            <wp:effectExtent l="0" t="0" r="0" b="0"/>
+            <wp:docPr id="794292828" name="Billede 1" descr="Et billede, der indeholder tekst, håndskrift, skitse&#10;&#10;AI-genereret indhold kan være ukorrekt."/>
+            <wp:cNvGraphicFramePr>
+              <a:graphicFrameLocks xmlns:a="http://schemas.openxmlformats.org/drawingml/2006/main" noChangeAspect="1"/>
+            </wp:cNvGraphicFramePr>
+            <a:graphic xmlns:a="http://schemas.openxmlformats.org/drawingml/2006/main">
+              <a:graphicData uri="http://schemas.openxmlformats.org/drawingml/2006/picture">
+                <pic:pic xmlns:pic="http://schemas.openxmlformats.org/drawingml/2006/picture">
+                  <pic:nvPicPr>
+                    <pic:cNvPr id="2021761333" name="Billede 1" descr="Et billede, der indeholder tekst, håndskrift, skitse&#10;&#10;AI-genereret indhold kan være ukorrekt."/>
+                    <pic:cNvPicPr/>
+                  </pic:nvPicPr>
+                  <pic:blipFill>
+                    <a:blip r:embed="rId7"/>
+                    <a:stretch>
+                      <a:fillRect/>
+                    </a:stretch>
+                  </pic:blipFill>
+                  <pic:spPr>
+                    <a:xfrm>
+                      <a:off x="0" y="0"/>
+                      <a:ext cx="6120130" cy="3111500"/>
+                    </a:xfrm>
+                    <a:prstGeom prst="rect">
+                      <a:avLst/>
+                    </a:prstGeom>
+                  </pic:spPr>
+                </pic:pic>
+              </a:graphicData>
+            </a:graphic>
+          </wp:inline>
+        </w:drawing>
+      </w:r>
+    </w:p>
+    <w:p>
+      <w:r>
+        <w:t>Hvis vi antager effektiv størrelse af antenne er cirka 10cm så:</w:t>
+      </w:r>
+    </w:p>
+    <w:p/>
+    <w:p>
+      <w:bookmarkStart w:id="4" w:name="_Hlk211255459"/>
+      <m:oMathPara>
+        <m:oMath>
+          <m:r>
+            <w:rPr>
+              <w:rFonts w:ascii="Cambria Math" w:hAnsi="Cambria Math"/>
+            </w:rPr>
+            <m:t>2·</m:t>
+          </m:r>
+          <m:f>
+            <m:fPr>
+              <m:ctrlPr>
+                <w:rPr>
+                  <w:rFonts w:ascii="Cambria Math" w:hAnsi="Cambria Math"/>
+                  <w:i/>
+                </w:rPr>
+              </m:ctrlPr>
+            </m:fPr>
+            <m:num>
+              <m:sSup>
+                <m:sSupPr>
+                  <m:ctrlPr>
+                    <w:rPr>
+                      <w:rFonts w:ascii="Cambria Math" w:hAnsi="Cambria Math"/>
+                      <w:i/>
+                    </w:rPr>
+                  </m:ctrlPr>
+                </m:sSupPr>
+                <m:e>
+                  <m:d>
+                    <m:dPr>
+                      <m:ctrlPr>
+                        <w:rPr>
+                          <w:rFonts w:ascii="Cambria Math" w:hAnsi="Cambria Math"/>
+                          <w:i/>
+                        </w:rPr>
+                      </m:ctrlPr>
+                    </m:dPr>
+                    <m:e>
+                      <m:r>
+                        <w:rPr>
+                          <w:rFonts w:ascii="Cambria Math" w:hAnsi="Cambria Math"/>
+                        </w:rPr>
+                        <m:t>0.1</m:t>
+                      </m:r>
+                    </m:e>
+                  </m:d>
+                </m:e>
+                <m:sup>
+                  <m:r>
+                    <w:rPr>
+                      <w:rFonts w:ascii="Cambria Math" w:hAnsi="Cambria Math"/>
+                    </w:rPr>
+                    <m:t>2</m:t>
+                  </m:r>
+                </m:sup>
+              </m:sSup>
+            </m:num>
+            <m:den>
+              <m:f>
+                <m:fPr>
+                  <m:ctrlPr>
+                    <w:rPr>
+                      <w:rFonts w:ascii="Cambria Math" w:hAnsi="Cambria Math"/>
+                      <w:i/>
+                    </w:rPr>
+                  </m:ctrlPr>
+                </m:fPr>
+                <m:num>
+                  <m:r>
+                    <w:rPr>
+                      <w:rFonts w:ascii="Cambria Math" w:hAnsi="Cambria Math"/>
+                    </w:rPr>
+                    <m:t>3·</m:t>
+                  </m:r>
+                  <m:sSup>
+                    <m:sSupPr>
+                      <m:ctrlPr>
+                        <w:rPr>
+                          <w:rFonts w:ascii="Cambria Math" w:hAnsi="Cambria Math"/>
+                          <w:i/>
+                        </w:rPr>
+                      </m:ctrlPr>
+                    </m:sSupPr>
+                    <m:e>
+                      <m:r>
+                        <w:rPr>
+                          <w:rFonts w:ascii="Cambria Math" w:hAnsi="Cambria Math"/>
+                        </w:rPr>
+                        <m:t>10</m:t>
+                      </m:r>
+                    </m:e>
+                    <m:sup>
+                      <m:r>
+                        <w:rPr>
+                          <w:rFonts w:ascii="Cambria Math" w:hAnsi="Cambria Math"/>
+                        </w:rPr>
+                        <m:t>8</m:t>
+                      </m:r>
+                    </m:sup>
+                  </m:sSup>
+                </m:num>
+                <m:den>
+                  <m:r>
+                    <w:rPr>
+                      <w:rFonts w:ascii="Cambria Math" w:hAnsi="Cambria Math"/>
+                    </w:rPr>
+                    <m:t>2.45·</m:t>
+                  </m:r>
+                  <m:sSup>
+                    <m:sSupPr>
+                      <m:ctrlPr>
+                        <w:rPr>
+                          <w:rFonts w:ascii="Cambria Math" w:hAnsi="Cambria Math"/>
+                          <w:i/>
+                        </w:rPr>
+                      </m:ctrlPr>
+                    </m:sSupPr>
+                    <m:e>
+                      <m:r>
+                        <w:rPr>
+                          <w:rFonts w:ascii="Cambria Math" w:hAnsi="Cambria Math"/>
+                        </w:rPr>
+                        <m:t>10</m:t>
+                      </m:r>
+                    </m:e>
+                    <m:sup>
+                      <m:r>
+                        <w:rPr>
+                          <w:rFonts w:ascii="Cambria Math" w:hAnsi="Cambria Math"/>
+                        </w:rPr>
+                        <m:t>9</m:t>
+                      </m:r>
+                    </m:sup>
+                  </m:sSup>
+                </m:den>
+              </m:f>
+            </m:den>
+          </m:f>
+          <w:bookmarkEnd w:id="4"/>
+          <m:r>
+            <w:rPr>
+              <w:rFonts w:ascii="Cambria Math" w:hAnsi="Cambria Math"/>
+            </w:rPr>
+            <m:t>≈0.1633333[m]</m:t>
+          </m:r>
+        </m:oMath>
+      </m:oMathPara>
+    </w:p>
+    <w:p/>
+    <w:p/>
+    <w:p>
+      <w:r>
+        <w:t>Problem:</w:t>
+      </w:r>
+    </w:p>
+    <w:p>
+      <w:r>
+        <w:t xml:space="preserve">Alt efter opløsning, ender vi med at skulle lave et halvt </w:t>
+      </w:r>
+      <w:proofErr w:type="spellStart"/>
+      <w:r>
+        <w:t>delay</w:t>
+      </w:r>
+      <w:proofErr w:type="spellEnd"/>
+      <w:r>
+        <w:t xml:space="preserve"> -&gt; How to do </w:t>
+      </w:r>
+      <w:proofErr w:type="spellStart"/>
+      <w:r>
+        <w:t>that</w:t>
+      </w:r>
+      <w:proofErr w:type="spellEnd"/>
+      <w:r>
+        <w:t>??</w:t>
+      </w:r>
+    </w:p>
+    <w:p>
+      <w:pPr>
+        <w:pStyle w:val="Listeafsnit"/>
+        <w:numPr>
+          <w:ilvl w:val="0"/>
+          <w:numId w:val="1"/>
+        </w:numPr>
+      </w:pPr>
+      <w:proofErr w:type="spellStart"/>
+      <w:r>
+        <w:t>Complex</w:t>
+      </w:r>
+      <w:proofErr w:type="spellEnd"/>
+      <w:r>
+        <w:t xml:space="preserve"> </w:t>
+      </w:r>
+      <w:proofErr w:type="spellStart"/>
+      <w:r>
+        <w:t>math</w:t>
+      </w:r>
+      <w:proofErr w:type="spellEnd"/>
+      <w:r>
+        <w:t xml:space="preserve"> </w:t>
+      </w:r>
+      <w:proofErr w:type="spellStart"/>
+      <w:r>
+        <w:t>Fractional</w:t>
+      </w:r>
+      <w:proofErr w:type="spellEnd"/>
+      <w:r>
+        <w:t>-Sample</w:t>
+      </w:r>
+      <w:r>
+        <w:t xml:space="preserve"> </w:t>
+      </w:r>
+      <w:proofErr w:type="spellStart"/>
+      <w:r>
+        <w:t>delay</w:t>
+      </w:r>
+      <w:proofErr w:type="spellEnd"/>
+    </w:p>
+    <w:p>
+      <w:r>
+        <w:rPr>
+          <w:noProof/>
+        </w:rPr>
+        <w:drawing>
+          <wp:inline distT="0" distB="0" distL="0" distR="0" wp14:anchorId="5827D941" wp14:editId="0411F015">
+            <wp:extent cx="6120130" cy="462280"/>
+            <wp:effectExtent l="0" t="0" r="0" b="0"/>
+            <wp:docPr id="272041333" name="Billede 1"/>
+            <wp:cNvGraphicFramePr>
+              <a:graphicFrameLocks xmlns:a="http://schemas.openxmlformats.org/drawingml/2006/main" noChangeAspect="1"/>
+            </wp:cNvGraphicFramePr>
+            <a:graphic xmlns:a="http://schemas.openxmlformats.org/drawingml/2006/main">
+              <a:graphicData uri="http://schemas.openxmlformats.org/drawingml/2006/picture">
+                <pic:pic xmlns:pic="http://schemas.openxmlformats.org/drawingml/2006/picture">
+                  <pic:nvPicPr>
+                    <pic:cNvPr id="272041333" name=""/>
+                    <pic:cNvPicPr/>
+                  </pic:nvPicPr>
+                  <pic:blipFill>
+                    <a:blip r:embed="rId18"/>
+                    <a:stretch>
+                      <a:fillRect/>
+                    </a:stretch>
+                  </pic:blipFill>
+                  <pic:spPr>
+                    <a:xfrm>
+                      <a:off x="0" y="0"/>
+                      <a:ext cx="6120130" cy="462280"/>
+                    </a:xfrm>
+                    <a:prstGeom prst="rect">
+                      <a:avLst/>
+                    </a:prstGeom>
+                  </pic:spPr>
+                </pic:pic>
+              </a:graphicData>
+            </a:graphic>
+          </wp:inline>
+        </w:drawing>
+      </w:r>
+    </w:p>
+    <w:p/>
+    <w:p>
+      <w:r>
+        <w:t xml:space="preserve">Dette kan gøres med et all </w:t>
+      </w:r>
+      <w:proofErr w:type="spellStart"/>
+      <w:r>
+        <w:t>pass</w:t>
+      </w:r>
+      <w:proofErr w:type="spellEnd"/>
+      <w:r>
+        <w:t xml:space="preserve"> FIR filter </w:t>
+      </w:r>
+    </w:p>
+    <w:p/>
+    <w:p>
+      <w:r>
+        <w:t>God kilde:</w:t>
+      </w:r>
+    </w:p>
+    <w:p>
+      <w:hyperlink r:id="rId19" w:history="1">
+        <w:r>
+          <w:rPr>
+            <w:rStyle w:val="Hyperlink"/>
+          </w:rPr>
+          <w:t>http://users.spa.aalto.fi/vpv/publications/vesan_vaitos/ch3_pt1_fir.pdf</w:t>
+        </w:r>
+      </w:hyperlink>
+    </w:p>
+    <w:p/>
+    <w:p>
+      <w:r>
+        <w:t>Jeg er dog lidt tilbøjelig til at gøre flg.:</w:t>
+      </w:r>
+    </w:p>
+    <w:p>
+      <w:r>
+        <w:rPr>
+          <w:noProof/>
+        </w:rPr>
+        <w:drawing>
+          <wp:inline distT="0" distB="0" distL="0" distR="0" wp14:anchorId="4E344D0A" wp14:editId="40FD0D3E">
+            <wp:extent cx="6120130" cy="4311650"/>
+            <wp:effectExtent l="0" t="0" r="0" b="0"/>
+            <wp:docPr id="1252149160" name="Billede 1" descr="Et billede, der indeholder tekst, skærmbillede, Font/skrifttype, dokument&#10;&#10;AI-genereret indhold kan være ukorrekt."/>
+            <wp:cNvGraphicFramePr>
+              <a:graphicFrameLocks xmlns:a="http://schemas.openxmlformats.org/drawingml/2006/main" noChangeAspect="1"/>
+            </wp:cNvGraphicFramePr>
+            <a:graphic xmlns:a="http://schemas.openxmlformats.org/drawingml/2006/main">
+              <a:graphicData uri="http://schemas.openxmlformats.org/drawingml/2006/picture">
+                <pic:pic xmlns:pic="http://schemas.openxmlformats.org/drawingml/2006/picture">
+                  <pic:nvPicPr>
+                    <pic:cNvPr id="1252149160" name="Billede 1" descr="Et billede, der indeholder tekst, skærmbillede, Font/skrifttype, dokument&#10;&#10;AI-genereret indhold kan være ukorrekt."/>
+                    <pic:cNvPicPr/>
+                  </pic:nvPicPr>
+                  <pic:blipFill>
+                    <a:blip r:embed="rId20"/>
+                    <a:stretch>
+                      <a:fillRect/>
+                    </a:stretch>
+                  </pic:blipFill>
+                  <pic:spPr>
+                    <a:xfrm>
+                      <a:off x="0" y="0"/>
+                      <a:ext cx="6120130" cy="4311650"/>
+                    </a:xfrm>
+                    <a:prstGeom prst="rect">
+                      <a:avLst/>
+                    </a:prstGeom>
+                  </pic:spPr>
+                </pic:pic>
+              </a:graphicData>
+            </a:graphic>
+          </wp:inline>
+        </w:drawing>
+      </w:r>
+    </w:p>
     <w:sectPr>
       <w:pgSz w:w="11906" w:h="16838"/>
       <w:pgMar w:top="1701" w:right="1134" w:bottom="1701" w:left="1134" w:header="708" w:footer="708" w:gutter="0"/>
@@ -1129,6 +2103,127 @@
     </w:sectPr>
   </w:body>
 </w:document>
+</file>
+
+<file path=word/numbering.xml><?xml version="1.0" encoding="utf-8"?>
+<w:numbering xmlns:wpc="http://schemas.microsoft.com/office/word/2010/wordprocessingCanvas" xmlns:cx="http://schemas.microsoft.com/office/drawing/2014/chartex" xmlns:cx1="http://schemas.microsoft.com/office/drawing/2015/9/8/chartex" xmlns:cx2="http://schemas.microsoft.com/office/drawing/2015/10/21/chartex" xmlns:cx3="http://schemas.microsoft.com/office/drawing/2016/5/9/chartex" xmlns:cx4="http://schemas.microsoft.com/office/drawing/2016/5/10/chartex" xmlns:cx5="http://schemas.microsoft.com/office/drawing/2016/5/11/chartex" xmlns:cx6="http://schemas.microsoft.com/office/drawing/2016/5/12/chartex" xmlns:cx7="http://schemas.microsoft.com/office/drawing/2016/5/13/chartex" xmlns:cx8="http://schemas.microsoft.com/office/drawing/2016/5/14/chartex" xmlns:mc="http://schemas.openxmlformats.org/markup-compatibility/2006" xmlns:aink="http://schemas.microsoft.com/office/drawing/2016/ink" xmlns:am3d="http://schemas.microsoft.com/office/drawing/2017/model3d" xmlns:o="urn:schemas-microsoft-com:office:office" xmlns:oel="http://schemas.microsoft.com/office/2019/extlst" xmlns:r="http://schemas.openxmlformats.org/officeDocument/2006/relationships" xmlns:m="http://schemas.openxmlformats.org/officeDocument/2006/math" xmlns:v="urn:schemas-microsoft-com:vml" xmlns:wp14="http://schemas.microsoft.com/office/word/2010/wordprocessingDrawing" xmlns:wp="http://schemas.openxmlformats.org/drawingml/2006/wordprocessingDrawing" xmlns:w10="urn:schemas-microsoft-com:office:word" xmlns:w="http://schemas.openxmlformats.org/wordprocessingml/2006/main" xmlns:w14="http://schemas.microsoft.com/office/word/2010/wordml" xmlns:w15="http://schemas.microsoft.com/office/word/2012/wordml" xmlns:w16cex="http://schemas.microsoft.com/office/word/2018/wordml/cex" xmlns:w16cid="http://schemas.microsoft.com/office/word/2016/wordml/cid" xmlns:w16="http://schemas.microsoft.com/office/word/2018/wordml" xmlns:w16du="http://schemas.microsoft.com/office/word/2023/wordml/word16du" xmlns:w16sdtdh="http://schemas.microsoft.com/office/word/2020/wordml/sdtdatahash" xmlns:w16sdtfl="http://schemas.microsoft.com/office/word/2024/wordml/sdtformatlock" xmlns:w16se="http://schemas.microsoft.com/office/word/2015/wordml/symex" xmlns:wpg="http://schemas.microsoft.com/office/word/2010/wordprocessingGroup" xmlns:wpi="http://schemas.microsoft.com/office/word/2010/wordprocessingInk" xmlns:wne="http://schemas.microsoft.com/office/word/2006/wordml" xmlns:wps="http://schemas.microsoft.com/office/word/2010/wordprocessingShape" mc:Ignorable="w14 w15 w16se w16cid w16 w16cex w16sdtdh w16sdtfl w16du wp14">
+  <w:abstractNum w:abstractNumId="0" w15:restartNumberingAfterBreak="0">
+    <w:nsid w:val="1DBA2AD5"/>
+    <w:multiLevelType w:val="hybridMultilevel"/>
+    <w:tmpl w:val="CD20FFB6"/>
+    <w:lvl w:ilvl="0" w:tplc="B5E0D870">
+      <w:start w:val="1"/>
+      <w:numFmt w:val="bullet"/>
+      <w:lvlText w:val="-"/>
+      <w:lvlJc w:val="left"/>
+      <w:pPr>
+        <w:ind w:left="720" w:hanging="360"/>
+      </w:pPr>
+      <w:rPr>
+        <w:rFonts w:ascii="Aptos" w:eastAsiaTheme="minorHAnsi" w:hAnsi="Aptos" w:cstheme="minorBidi" w:hint="default"/>
+      </w:rPr>
+    </w:lvl>
+    <w:lvl w:ilvl="1" w:tplc="04060003" w:tentative="1">
+      <w:start w:val="1"/>
+      <w:numFmt w:val="bullet"/>
+      <w:lvlText w:val="o"/>
+      <w:lvlJc w:val="left"/>
+      <w:pPr>
+        <w:ind w:left="1440" w:hanging="360"/>
+      </w:pPr>
+      <w:rPr>
+        <w:rFonts w:ascii="Courier New" w:hAnsi="Courier New" w:cs="Courier New" w:hint="default"/>
+      </w:rPr>
+    </w:lvl>
+    <w:lvl w:ilvl="2" w:tplc="04060005" w:tentative="1">
+      <w:start w:val="1"/>
+      <w:numFmt w:val="bullet"/>
+      <w:lvlText w:val=""/>
+      <w:lvlJc w:val="left"/>
+      <w:pPr>
+        <w:ind w:left="2160" w:hanging="360"/>
+      </w:pPr>
+      <w:rPr>
+        <w:rFonts w:ascii="Wingdings" w:hAnsi="Wingdings" w:hint="default"/>
+      </w:rPr>
+    </w:lvl>
+    <w:lvl w:ilvl="3" w:tplc="04060001" w:tentative="1">
+      <w:start w:val="1"/>
+      <w:numFmt w:val="bullet"/>
+      <w:lvlText w:val=""/>
+      <w:lvlJc w:val="left"/>
+      <w:pPr>
+        <w:ind w:left="2880" w:hanging="360"/>
+      </w:pPr>
+      <w:rPr>
+        <w:rFonts w:ascii="Symbol" w:hAnsi="Symbol" w:hint="default"/>
+      </w:rPr>
+    </w:lvl>
+    <w:lvl w:ilvl="4" w:tplc="04060003" w:tentative="1">
+      <w:start w:val="1"/>
+      <w:numFmt w:val="bullet"/>
+      <w:lvlText w:val="o"/>
+      <w:lvlJc w:val="left"/>
+      <w:pPr>
+        <w:ind w:left="3600" w:hanging="360"/>
+      </w:pPr>
+      <w:rPr>
+        <w:rFonts w:ascii="Courier New" w:hAnsi="Courier New" w:cs="Courier New" w:hint="default"/>
+      </w:rPr>
+    </w:lvl>
+    <w:lvl w:ilvl="5" w:tplc="04060005" w:tentative="1">
+      <w:start w:val="1"/>
+      <w:numFmt w:val="bullet"/>
+      <w:lvlText w:val=""/>
+      <w:lvlJc w:val="left"/>
+      <w:pPr>
+        <w:ind w:left="4320" w:hanging="360"/>
+      </w:pPr>
+      <w:rPr>
+        <w:rFonts w:ascii="Wingdings" w:hAnsi="Wingdings" w:hint="default"/>
+      </w:rPr>
+    </w:lvl>
+    <w:lvl w:ilvl="6" w:tplc="04060001" w:tentative="1">
+      <w:start w:val="1"/>
+      <w:numFmt w:val="bullet"/>
+      <w:lvlText w:val=""/>
+      <w:lvlJc w:val="left"/>
+      <w:pPr>
+        <w:ind w:left="5040" w:hanging="360"/>
+      </w:pPr>
+      <w:rPr>
+        <w:rFonts w:ascii="Symbol" w:hAnsi="Symbol" w:hint="default"/>
+      </w:rPr>
+    </w:lvl>
+    <w:lvl w:ilvl="7" w:tplc="04060003" w:tentative="1">
+      <w:start w:val="1"/>
+      <w:numFmt w:val="bullet"/>
+      <w:lvlText w:val="o"/>
+      <w:lvlJc w:val="left"/>
+      <w:pPr>
+        <w:ind w:left="5760" w:hanging="360"/>
+      </w:pPr>
+      <w:rPr>
+        <w:rFonts w:ascii="Courier New" w:hAnsi="Courier New" w:cs="Courier New" w:hint="default"/>
+      </w:rPr>
+    </w:lvl>
+    <w:lvl w:ilvl="8" w:tplc="04060005" w:tentative="1">
+      <w:start w:val="1"/>
+      <w:numFmt w:val="bullet"/>
+      <w:lvlText w:val=""/>
+      <w:lvlJc w:val="left"/>
+      <w:pPr>
+        <w:ind w:left="6480" w:hanging="360"/>
+      </w:pPr>
+      <w:rPr>
+        <w:rFonts w:ascii="Wingdings" w:hAnsi="Wingdings" w:hint="default"/>
+      </w:rPr>
+    </w:lvl>
+  </w:abstractNum>
+  <w:num w:numId="1" w16cid:durableId="1202858829">
+    <w:abstractNumId w:val="0"/>
+  </w:num>
+</w:numbering>
 </file>
 
 <file path=word/styles.xml><?xml version="1.0" encoding="utf-8"?>
@@ -1738,6 +2833,7 @@
   <w:style w:type="character" w:default="1" w:styleId="Standardskrifttypeiafsnit">
     <w:name w:val="Default Paragraph Font"/>
     <w:uiPriority w:val="1"/>
+    <w:semiHidden/>
     <w:unhideWhenUsed/>
   </w:style>
   <w:style w:type="table" w:default="1" w:styleId="Tabel-Normal">

</xml_diff>